<commit_message>
Add demo code of reading post data from IAPServer.
</commit_message>
<xml_diff>
--- a/五彩时空支付SDK集成指南V3.4.docx
+++ b/五彩时空支付SDK集成指南V3.4.docx
@@ -145,8 +145,6 @@
         </w:rPr>
       </w:sdtEndPr>
       <w:sdtContent>
-        <w:bookmarkStart w:id="0" w:name="_GoBack" w:displacedByCustomXml="prev"/>
-        <w:bookmarkEnd w:id="0" w:displacedByCustomXml="prev"/>
         <w:p>
           <w:pPr>
             <w:pStyle w:val="TOC"/>
@@ -2402,7 +2400,7 @@
       <w:pPr>
         <w:pStyle w:val="1"/>
       </w:pPr>
-      <w:bookmarkStart w:id="1" w:name="_Toc404032482"/>
+      <w:bookmarkStart w:id="0" w:name="_Toc404032482"/>
       <w:r>
         <w:rPr>
           <w:rFonts w:hint="eastAsia"/>
@@ -2410,32 +2408,32 @@
         <w:lastRenderedPageBreak/>
         <w:t>修改日志</w:t>
       </w:r>
+      <w:bookmarkEnd w:id="0"/>
+    </w:p>
+    <w:p>
+      <w:pPr>
+        <w:pStyle w:val="2"/>
+      </w:pPr>
+      <w:bookmarkStart w:id="1" w:name="_Toc404032483"/>
+      <w:r>
+        <w:rPr>
+          <w:rFonts w:hint="eastAsia"/>
+        </w:rPr>
+        <w:t>支付</w:t>
+      </w:r>
+      <w:r>
+        <w:rPr>
+          <w:rFonts w:hint="eastAsia"/>
+        </w:rPr>
+        <w:t>SDK 3.3</w:t>
+      </w:r>
+      <w:r>
+        <w:rPr>
+          <w:rFonts w:hint="eastAsia"/>
+        </w:rPr>
+        <w:t>修改日志</w:t>
+      </w:r>
       <w:bookmarkEnd w:id="1"/>
-    </w:p>
-    <w:p>
-      <w:pPr>
-        <w:pStyle w:val="2"/>
-      </w:pPr>
-      <w:bookmarkStart w:id="2" w:name="_Toc404032483"/>
-      <w:r>
-        <w:rPr>
-          <w:rFonts w:hint="eastAsia"/>
-        </w:rPr>
-        <w:t>支付</w:t>
-      </w:r>
-      <w:r>
-        <w:rPr>
-          <w:rFonts w:hint="eastAsia"/>
-        </w:rPr>
-        <w:t>SDK 3.3</w:t>
-      </w:r>
-      <w:r>
-        <w:rPr>
-          <w:rFonts w:hint="eastAsia"/>
-        </w:rPr>
-        <w:t>修改日志</w:t>
-      </w:r>
-      <w:bookmarkEnd w:id="2"/>
     </w:p>
     <w:p>
       <w:pPr>
@@ -2475,7 +2473,7 @@
       <w:pPr>
         <w:pStyle w:val="2"/>
       </w:pPr>
-      <w:bookmarkStart w:id="3" w:name="_Toc404032484"/>
+      <w:bookmarkStart w:id="2" w:name="_Toc404032484"/>
       <w:r>
         <w:rPr>
           <w:rFonts w:hint="eastAsia"/>
@@ -2494,7 +2492,7 @@
         </w:rPr>
         <w:t>修改日志</w:t>
       </w:r>
-      <w:bookmarkEnd w:id="3"/>
+      <w:bookmarkEnd w:id="2"/>
     </w:p>
     <w:p>
       <w:pPr>
@@ -2534,14 +2532,14 @@
       <w:pPr>
         <w:pStyle w:val="1"/>
       </w:pPr>
-      <w:bookmarkStart w:id="4" w:name="_Toc404032485"/>
+      <w:bookmarkStart w:id="3" w:name="_Toc404032485"/>
       <w:r>
         <w:rPr>
           <w:rFonts w:hint="eastAsia"/>
         </w:rPr>
         <w:t>开发包</w:t>
       </w:r>
-      <w:bookmarkEnd w:id="4"/>
+      <w:bookmarkEnd w:id="3"/>
     </w:p>
     <w:p>
       <w:pPr>
@@ -2743,14 +2741,14 @@
       <w:pPr>
         <w:pStyle w:val="1"/>
       </w:pPr>
-      <w:bookmarkStart w:id="5" w:name="_Toc404032486"/>
+      <w:bookmarkStart w:id="4" w:name="_Toc404032486"/>
       <w:r>
         <w:rPr>
           <w:rFonts w:hint="eastAsia"/>
         </w:rPr>
         <w:t>导入开发资源</w:t>
       </w:r>
-      <w:bookmarkEnd w:id="5"/>
+      <w:bookmarkEnd w:id="4"/>
     </w:p>
     <w:p>
       <w:pPr>
@@ -3010,27 +3008,27 @@
       <w:pPr>
         <w:pStyle w:val="1"/>
       </w:pPr>
-      <w:bookmarkStart w:id="6" w:name="_Toc404032487"/>
+      <w:bookmarkStart w:id="5" w:name="_Toc404032487"/>
       <w:r>
         <w:rPr>
           <w:rFonts w:hint="eastAsia"/>
         </w:rPr>
         <w:t>修改配置文件</w:t>
       </w:r>
+      <w:bookmarkEnd w:id="5"/>
+    </w:p>
+    <w:p>
+      <w:pPr>
+        <w:pStyle w:val="2"/>
+      </w:pPr>
+      <w:bookmarkStart w:id="6" w:name="_Toc404032488"/>
+      <w:r>
+        <w:rPr>
+          <w:rFonts w:hint="eastAsia"/>
+        </w:rPr>
+        <w:t>添加权限</w:t>
+      </w:r>
       <w:bookmarkEnd w:id="6"/>
-    </w:p>
-    <w:p>
-      <w:pPr>
-        <w:pStyle w:val="2"/>
-      </w:pPr>
-      <w:bookmarkStart w:id="7" w:name="_Toc404032488"/>
-      <w:r>
-        <w:rPr>
-          <w:rFonts w:hint="eastAsia"/>
-        </w:rPr>
-        <w:t>添加权限</w:t>
-      </w:r>
-      <w:bookmarkEnd w:id="7"/>
     </w:p>
     <w:p>
       <w:pPr>
@@ -3119,7 +3117,7 @@
       <w:pPr>
         <w:pStyle w:val="2"/>
       </w:pPr>
-      <w:bookmarkStart w:id="8" w:name="_Toc404032489"/>
+      <w:bookmarkStart w:id="7" w:name="_Toc404032489"/>
       <w:r>
         <w:rPr>
           <w:rFonts w:hint="eastAsia"/>
@@ -3132,7 +3130,7 @@
         </w:rPr>
         <w:t>Activity</w:t>
       </w:r>
-      <w:bookmarkEnd w:id="8"/>
+      <w:bookmarkEnd w:id="7"/>
     </w:p>
     <w:p>
       <w:pPr>
@@ -3291,27 +3289,27 @@
       <w:pPr>
         <w:pStyle w:val="1"/>
       </w:pPr>
-      <w:bookmarkStart w:id="9" w:name="_Toc404032490"/>
+      <w:bookmarkStart w:id="8" w:name="_Toc404032490"/>
       <w:r>
         <w:rPr>
           <w:rFonts w:hint="eastAsia"/>
         </w:rPr>
         <w:t>实现功能</w:t>
       </w:r>
+      <w:bookmarkEnd w:id="8"/>
+    </w:p>
+    <w:p>
+      <w:pPr>
+        <w:pStyle w:val="2"/>
+      </w:pPr>
+      <w:bookmarkStart w:id="9" w:name="_Toc404032491"/>
+      <w:r>
+        <w:rPr>
+          <w:rFonts w:hint="eastAsia"/>
+        </w:rPr>
+        <w:t>客户端功能</w:t>
+      </w:r>
       <w:bookmarkEnd w:id="9"/>
-    </w:p>
-    <w:p>
-      <w:pPr>
-        <w:pStyle w:val="2"/>
-      </w:pPr>
-      <w:bookmarkStart w:id="10" w:name="_Toc404032491"/>
-      <w:r>
-        <w:rPr>
-          <w:rFonts w:hint="eastAsia"/>
-        </w:rPr>
-        <w:t>客户端功能</w:t>
-      </w:r>
-      <w:bookmarkEnd w:id="10"/>
     </w:p>
     <w:p>
       <w:pPr>
@@ -3750,7 +3748,7 @@
       <w:pPr>
         <w:pStyle w:val="2"/>
       </w:pPr>
-      <w:bookmarkStart w:id="11" w:name="_Toc404032492"/>
+      <w:bookmarkStart w:id="10" w:name="_Toc404032492"/>
       <w:r>
         <w:rPr>
           <w:rFonts w:hint="eastAsia"/>
@@ -3758,7 +3756,7 @@
         <w:lastRenderedPageBreak/>
         <w:t>服务器端功能</w:t>
       </w:r>
-      <w:bookmarkEnd w:id="11"/>
+      <w:bookmarkEnd w:id="10"/>
     </w:p>
     <w:p>
       <w:r>
@@ -4188,6 +4186,11 @@
       </w:r>
     </w:p>
     <w:p>
+      <w:pPr>
+        <w:rPr>
+          <w:rFonts w:hint="eastAsia"/>
+        </w:rPr>
+      </w:pPr>
       <w:r>
         <w:rPr>
           <w:rFonts w:hint="eastAsia"/>
@@ -4230,6 +4233,181 @@
         </w:rPr>
         <w:t>);</w:t>
       </w:r>
+    </w:p>
+    <w:p>
+      <w:pPr>
+        <w:pStyle w:val="3"/>
+        <w:rPr>
+          <w:rFonts w:hint="eastAsia"/>
+        </w:rPr>
+      </w:pPr>
+      <w:r>
+        <w:rPr>
+          <w:rFonts w:hint="eastAsia"/>
+        </w:rPr>
+        <w:t>Java</w:t>
+      </w:r>
+      <w:r>
+        <w:rPr>
+          <w:rFonts w:hint="eastAsia"/>
+        </w:rPr>
+        <w:t>示例代码</w:t>
+      </w:r>
+    </w:p>
+    <w:p>
+      <w:r>
+        <w:t>BufferedReader reader = request.getReader();</w:t>
+      </w:r>
+    </w:p>
+    <w:p>
+      <w:r>
+        <w:t>StringBuilder sb = new StringBuilder();</w:t>
+      </w:r>
+    </w:p>
+    <w:p>
+      <w:r>
+        <w:t>String line;</w:t>
+      </w:r>
+    </w:p>
+    <w:p>
+      <w:r>
+        <w:t>while ((line = reader.readLine()) != null)</w:t>
+      </w:r>
+    </w:p>
+    <w:p>
+      <w:r>
+        <w:t>{</w:t>
+      </w:r>
+    </w:p>
+    <w:p>
+      <w:r>
+        <w:tab/>
+        <w:t>sb.append(line);</w:t>
+      </w:r>
+    </w:p>
+    <w:p>
+      <w:r>
+        <w:t>}</w:t>
+      </w:r>
+    </w:p>
+    <w:p>
+      <w:pPr>
+        <w:rPr>
+          <w:rFonts w:hint="eastAsia"/>
+        </w:rPr>
+      </w:pPr>
+      <w:r>
+        <w:t>String jsonStr = sb.toString();</w:t>
+      </w:r>
+    </w:p>
+    <w:p>
+      <w:pPr>
+        <w:pStyle w:val="2"/>
+        <w:rPr>
+          <w:rFonts w:hint="eastAsia"/>
+        </w:rPr>
+      </w:pPr>
+      <w:r>
+        <w:rPr>
+          <w:rFonts w:hint="eastAsia"/>
+        </w:rPr>
+        <w:t>PHP</w:t>
+      </w:r>
+      <w:r>
+        <w:rPr>
+          <w:rFonts w:hint="eastAsia"/>
+        </w:rPr>
+        <w:t>示例代码</w:t>
+      </w:r>
+    </w:p>
+    <w:p>
+      <w:pPr>
+        <w:rPr>
+          <w:rStyle w:val="default"/>
+          <w:rFonts w:hint="eastAsia"/>
+        </w:rPr>
+      </w:pPr>
+      <w:r>
+        <w:rPr>
+          <w:rStyle w:val="default"/>
+        </w:rPr>
+        <w:t xml:space="preserve">&lt;?php $postdata </w:t>
+      </w:r>
+      <w:r>
+        <w:rPr>
+          <w:rStyle w:val="keyword"/>
+        </w:rPr>
+        <w:t xml:space="preserve">= </w:t>
+      </w:r>
+      <w:r>
+        <w:rPr>
+          <w:rStyle w:val="default"/>
+        </w:rPr>
+        <w:t>file_get_contents</w:t>
+      </w:r>
+      <w:r>
+        <w:rPr>
+          <w:rStyle w:val="keyword"/>
+        </w:rPr>
+        <w:t>(</w:t>
+      </w:r>
+      <w:r>
+        <w:rPr>
+          <w:rStyle w:val="string"/>
+        </w:rPr>
+        <w:t>"php://input"</w:t>
+      </w:r>
+      <w:r>
+        <w:rPr>
+          <w:rStyle w:val="keyword"/>
+        </w:rPr>
+        <w:t xml:space="preserve">); </w:t>
+      </w:r>
+      <w:r>
+        <w:rPr>
+          <w:rStyle w:val="default"/>
+        </w:rPr>
+        <w:t>?&gt;</w:t>
+      </w:r>
+    </w:p>
+    <w:p>
+      <w:r>
+        <w:rPr>
+          <w:rStyle w:val="default"/>
+          <w:rFonts w:hint="eastAsia"/>
+        </w:rPr>
+        <w:t>变量</w:t>
+      </w:r>
+      <w:r>
+        <w:rPr>
+          <w:rStyle w:val="default"/>
+          <w:rFonts w:hint="eastAsia"/>
+        </w:rPr>
+        <w:t>postdata</w:t>
+      </w:r>
+      <w:r>
+        <w:rPr>
+          <w:rStyle w:val="default"/>
+          <w:rFonts w:hint="eastAsia"/>
+        </w:rPr>
+        <w:t>现在即为</w:t>
+      </w:r>
+      <w:r>
+        <w:rPr>
+          <w:rStyle w:val="default"/>
+          <w:rFonts w:hint="eastAsia"/>
+        </w:rPr>
+        <w:t>json</w:t>
+      </w:r>
+      <w:r>
+        <w:rPr>
+          <w:rStyle w:val="default"/>
+          <w:rFonts w:hint="eastAsia"/>
+        </w:rPr>
+        <w:t>串</w:t>
+      </w:r>
+      <w:bookmarkStart w:id="11" w:name="_GoBack"/>
+      <w:bookmarkEnd w:id="11"/>
     </w:p>
     <w:p>
       <w:pPr>
@@ -4311,6 +4489,7 @@
           <w:bCs/>
           <w:color w:val="7F0055"/>
         </w:rPr>
+        <w:lastRenderedPageBreak/>
         <w:t>public</w:t>
       </w:r>
       <w:r>
@@ -4752,7 +4931,6 @@
         <w:rPr>
           <w:rFonts w:hint="eastAsia"/>
         </w:rPr>
-        <w:lastRenderedPageBreak/>
         <w:t>应用</w:t>
       </w:r>
       <w:r>
@@ -5134,6 +5312,7 @@
         <w:rPr>
           <w:noProof/>
         </w:rPr>
+        <w:lastRenderedPageBreak/>
         <w:drawing>
           <wp:inline distT="0" distB="0" distL="0" distR="0" wp14:anchorId="5A60C0F0" wp14:editId="4CD6A87B">
             <wp:extent cx="4320000" cy="2292107"/>
@@ -5329,7 +5508,6 @@
         <w:rPr>
           <w:noProof/>
         </w:rPr>
-        <w:lastRenderedPageBreak/>
         <w:drawing>
           <wp:inline distT="0" distB="0" distL="0" distR="0" wp14:anchorId="620A42BC" wp14:editId="3EAF0E26">
             <wp:extent cx="4320000" cy="2749800"/>
@@ -5921,6 +6099,7 @@
         <w:rPr>
           <w:rFonts w:hint="eastAsia"/>
         </w:rPr>
+        <w:lastRenderedPageBreak/>
         <w:t>后台</w:t>
       </w:r>
       <w:r>
@@ -6198,7 +6377,6 @@
         <w:rPr>
           <w:noProof/>
         </w:rPr>
-        <w:lastRenderedPageBreak/>
         <w:drawing>
           <wp:inline distT="0" distB="0" distL="0" distR="0" wp14:anchorId="758AAED0" wp14:editId="646165CF">
             <wp:extent cx="4320000" cy="2292107"/>
@@ -6361,6 +6539,7 @@
         <w:rPr>
           <w:noProof/>
         </w:rPr>
+        <w:lastRenderedPageBreak/>
         <w:drawing>
           <wp:inline distT="0" distB="0" distL="0" distR="0" wp14:anchorId="078BA6F8" wp14:editId="139139BC">
             <wp:extent cx="4320000" cy="2749800"/>
@@ -6904,7 +7083,6 @@
         <w:rPr>
           <w:rFonts w:hint="eastAsia"/>
         </w:rPr>
-        <w:lastRenderedPageBreak/>
         <w:t>发布联运</w:t>
       </w:r>
       <w:r>
@@ -7207,6 +7385,7 @@
         <w:rPr>
           <w:noProof/>
         </w:rPr>
+        <w:lastRenderedPageBreak/>
         <w:drawing>
           <wp:inline distT="0" distB="0" distL="0" distR="0" wp14:anchorId="45609945" wp14:editId="25E4B9D8">
             <wp:extent cx="4320000" cy="2831457"/>
@@ -7744,7 +7923,6 @@
         <w:rPr>
           <w:noProof/>
         </w:rPr>
-        <w:lastRenderedPageBreak/>
         <w:drawing>
           <wp:inline distT="0" distB="0" distL="0" distR="0" wp14:anchorId="2EBCF662" wp14:editId="0BD65081">
             <wp:extent cx="4320000" cy="2826256"/>
@@ -7806,6 +7984,7 @@
           <w:sz w:val="20"/>
           <w:szCs w:val="20"/>
         </w:rPr>
+        <w:lastRenderedPageBreak/>
         <w:t>图</w:t>
       </w:r>
       <w:r>
@@ -8129,7 +8308,6 @@
         <w:rPr>
           <w:rFonts w:hint="eastAsia"/>
         </w:rPr>
-        <w:lastRenderedPageBreak/>
         <w:t>点击「</w:t>
       </w:r>
       <w:r>
@@ -8252,6 +8430,7 @@
         <w:rPr>
           <w:noProof/>
         </w:rPr>
+        <w:lastRenderedPageBreak/>
         <w:drawing>
           <wp:inline distT="0" distB="0" distL="0" distR="0" wp14:anchorId="56DD78D9" wp14:editId="0972030A">
             <wp:extent cx="4320000" cy="2827816"/>
@@ -8645,16 +8824,7 @@
           <w:b/>
           <w:color w:val="FF0000"/>
         </w:rPr>
-        <w:t>为商品的唯一标识，</w:t>
-      </w:r>
-      <w:r>
-        <w:rPr>
-          <w:rFonts w:hint="eastAsia"/>
-          <w:b/>
-          <w:color w:val="FF0000"/>
-        </w:rPr>
-        <w:lastRenderedPageBreak/>
-        <w:t>为了保证商品</w:t>
+        <w:t>为商品的唯一标识，为了保证商品</w:t>
       </w:r>
       <w:r>
         <w:rPr>
@@ -8772,6 +8942,7 @@
           <w:rFonts w:hint="eastAsia"/>
           <w:color w:val="C00000"/>
         </w:rPr>
+        <w:lastRenderedPageBreak/>
         <w:t>注：短代</w:t>
       </w:r>
       <w:r>
@@ -9070,7 +9241,6 @@
         <w:rPr>
           <w:noProof/>
         </w:rPr>
-        <w:lastRenderedPageBreak/>
         <w:drawing>
           <wp:inline distT="0" distB="0" distL="0" distR="0" wp14:anchorId="28619596" wp14:editId="42B458EF">
             <wp:extent cx="4320000" cy="2836138"/>
@@ -9168,6 +9338,7 @@
         <w:rPr>
           <w:rFonts w:hint="eastAsia"/>
         </w:rPr>
+        <w:lastRenderedPageBreak/>
         <w:t>完善信息</w:t>
       </w:r>
     </w:p>
@@ -9426,7 +9597,6 @@
         <w:rPr>
           <w:noProof/>
         </w:rPr>
-        <w:lastRenderedPageBreak/>
         <w:drawing>
           <wp:inline distT="0" distB="0" distL="0" distR="0" wp14:anchorId="6E723169" wp14:editId="2DDE733F">
             <wp:extent cx="4320000" cy="2830417"/>
@@ -9556,6 +9726,7 @@
         <w:rPr>
           <w:rFonts w:hint="eastAsia"/>
         </w:rPr>
+        <w:lastRenderedPageBreak/>
         <w:t>要求与安装包中的应用图标保持一致。</w:t>
       </w:r>
     </w:p>
@@ -10114,7 +10285,6 @@
         <w:rPr>
           <w:rFonts w:hint="eastAsia"/>
         </w:rPr>
-        <w:lastRenderedPageBreak/>
         <w:t>填写完</w:t>
       </w:r>
       <w:r>
@@ -10371,6 +10541,7 @@
         <w:rPr>
           <w:noProof/>
         </w:rPr>
+        <w:lastRenderedPageBreak/>
         <w:drawing>
           <wp:inline distT="0" distB="0" distL="0" distR="0" wp14:anchorId="2A3E0686" wp14:editId="288D1182">
             <wp:extent cx="4320000" cy="2829376"/>
@@ -10521,7 +10692,6 @@
         <w:rPr>
           <w:rFonts w:hint="eastAsia"/>
         </w:rPr>
-        <w:lastRenderedPageBreak/>
         <w:t>未通过审核的应用我们会通过平台和邮件的方式告知您未通过的原因和改进建议。</w:t>
       </w:r>
     </w:p>
@@ -10858,6 +11028,7 @@
           <w:sz w:val="20"/>
           <w:szCs w:val="20"/>
         </w:rPr>
+        <w:lastRenderedPageBreak/>
         <w:t>图</w:t>
       </w:r>
       <w:r>
@@ -11146,7 +11317,7 @@
                 <w:bCs/>
                 <w:noProof/>
               </w:rPr>
-              <w:t>1</w:t>
+              <w:t>6</w:t>
             </w:r>
             <w:r>
               <w:rPr>
@@ -11194,7 +11365,7 @@
                 <w:bCs/>
                 <w:noProof/>
               </w:rPr>
-              <w:t>17</w:t>
+              <w:t>18</w:t>
             </w:r>
             <w:r>
               <w:rPr>
@@ -14689,6 +14860,21 @@
     <w:basedOn w:val="a0"/>
     <w:rsid w:val="001A0EB3"/>
   </w:style>
+  <w:style w:type="character" w:customStyle="1" w:styleId="default">
+    <w:name w:val="default"/>
+    <w:basedOn w:val="a0"/>
+    <w:rsid w:val="00DA3318"/>
+  </w:style>
+  <w:style w:type="character" w:customStyle="1" w:styleId="keyword">
+    <w:name w:val="keyword"/>
+    <w:basedOn w:val="a0"/>
+    <w:rsid w:val="00DA3318"/>
+  </w:style>
+  <w:style w:type="character" w:customStyle="1" w:styleId="string">
+    <w:name w:val="string"/>
+    <w:basedOn w:val="a0"/>
+    <w:rsid w:val="00DA3318"/>
+  </w:style>
 </w:styles>
 </file>
 
@@ -15599,6 +15785,21 @@
     <w:basedOn w:val="a0"/>
     <w:rsid w:val="001A0EB3"/>
   </w:style>
+  <w:style w:type="character" w:customStyle="1" w:styleId="default">
+    <w:name w:val="default"/>
+    <w:basedOn w:val="a0"/>
+    <w:rsid w:val="00DA3318"/>
+  </w:style>
+  <w:style w:type="character" w:customStyle="1" w:styleId="keyword">
+    <w:name w:val="keyword"/>
+    <w:basedOn w:val="a0"/>
+    <w:rsid w:val="00DA3318"/>
+  </w:style>
+  <w:style w:type="character" w:customStyle="1" w:styleId="string">
+    <w:name w:val="string"/>
+    <w:basedOn w:val="a0"/>
+    <w:rsid w:val="00DA3318"/>
+  </w:style>
 </w:styles>
 </file>
 
@@ -15892,7 +16093,7 @@
 </file>
 
 <file path=customXml/itemProps1.xml><?xml version="1.0" encoding="utf-8"?>
-<ds:datastoreItem xmlns:ds="http://schemas.openxmlformats.org/officeDocument/2006/customXml" ds:itemID="{5BEBD3FB-CB3D-423F-A90E-32230E5A160A}">
+<ds:datastoreItem xmlns:ds="http://schemas.openxmlformats.org/officeDocument/2006/customXml" ds:itemID="{FF8FC4C5-363B-45E2-AE1B-1951E645C55B}">
   <ds:schemaRefs>
     <ds:schemaRef ds:uri="http://schemas.openxmlformats.org/officeDocument/2006/bibliography"/>
   </ds:schemaRefs>

</xml_diff>